<commit_message>
Mise à jour de la documentation développeur
</commit_message>
<xml_diff>
--- a/GeoPat.docx
+++ b/GeoPat.docx
@@ -23,6 +23,117 @@
         <w:t>Modélisation</w:t>
       </w:r>
     </w:p>
+    <w:p/>
+    <w:p>
+      <w:pPr>
+        <w:pStyle w:val="Paragraphedeliste"/>
+        <w:numPr>
+          <w:ilvl w:val="0"/>
+          <w:numId w:val="2"/>
+        </w:numPr>
+      </w:pPr>
+      <w:r>
+        <w:t>Toutes les tables sont préfixées du nom du schéma</w:t>
+      </w:r>
+      <w:r>
+        <w:t>.</w:t>
+      </w:r>
+    </w:p>
+    <w:p>
+      <w:pPr>
+        <w:pStyle w:val="Paragraphedeliste"/>
+        <w:numPr>
+          <w:ilvl w:val="0"/>
+          <w:numId w:val="2"/>
+        </w:numPr>
+      </w:pPr>
+      <w:r>
+        <w:t xml:space="preserve">Toutes les tables comportent une clé primaire de type séquentiel nommé </w:t>
+      </w:r>
+      <w:r>
+        <w:rPr>
+          <w:b/>
+        </w:rPr>
+        <w:t>Id</w:t>
+      </w:r>
+    </w:p>
+    <w:p>
+      <w:pPr>
+        <w:pStyle w:val="Paragraphedeliste"/>
+        <w:numPr>
+          <w:ilvl w:val="0"/>
+          <w:numId w:val="2"/>
+        </w:numPr>
+      </w:pPr>
+      <w:r>
+        <w:t>Toutes les tables qui peuvent être affiché à l’utilisateur comportent au moins une clé unique</w:t>
+      </w:r>
+      <w:r>
+        <w:t xml:space="preserve"> autre que la clé primaire.</w:t>
+      </w:r>
+    </w:p>
+    <w:p>
+      <w:pPr>
+        <w:pStyle w:val="Paragraphedeliste"/>
+        <w:numPr>
+          <w:ilvl w:val="0"/>
+          <w:numId w:val="2"/>
+        </w:numPr>
+      </w:pPr>
+      <w:r>
+        <w:t xml:space="preserve">Toutes les tables qui représentent des constantes ont une colonne </w:t>
+      </w:r>
+      <w:r>
+        <w:rPr>
+          <w:b/>
+        </w:rPr>
+        <w:t>IdConst</w:t>
+      </w:r>
+      <w:r>
+        <w:t xml:space="preserve"> ainsi qu’une clé unique sur cette colonne.</w:t>
+      </w:r>
+    </w:p>
+    <w:p>
+      <w:pPr>
+        <w:pStyle w:val="Paragraphedeliste"/>
+        <w:numPr>
+          <w:ilvl w:val="0"/>
+          <w:numId w:val="2"/>
+        </w:numPr>
+      </w:pPr>
+      <w:r>
+        <w:t>Les clés primaires sont déclarées dans le MCD.</w:t>
+      </w:r>
+    </w:p>
+    <w:p>
+      <w:pPr>
+        <w:pStyle w:val="Paragraphedeliste"/>
+        <w:numPr>
+          <w:ilvl w:val="0"/>
+          <w:numId w:val="2"/>
+        </w:numPr>
+      </w:pPr>
+      <w:r>
+        <w:t>Les clés uniques sont déclarées dans le MPD.</w:t>
+      </w:r>
+    </w:p>
+    <w:p>
+      <w:pPr>
+        <w:pStyle w:val="Paragraphedeliste"/>
+        <w:numPr>
+          <w:ilvl w:val="0"/>
+          <w:numId w:val="2"/>
+        </w:numPr>
+      </w:pPr>
+      <w:r>
+        <w:t>Les règles métier sont déclarées dans le MPD.</w:t>
+      </w:r>
+    </w:p>
+    <w:p>
+      <w:pPr>
+        <w:pStyle w:val="Paragraphedeliste"/>
+      </w:pPr>
+    </w:p>
     <w:p>
       <w:pPr>
         <w:pStyle w:val="Titre1"/>
@@ -34,6 +145,75 @@
       <w:r>
         <w:t>Génération de code</w:t>
       </w:r>
+    </w:p>
+    <w:p/>
+    <w:p>
+      <w:pPr>
+        <w:pStyle w:val="Paragraphedeliste"/>
+        <w:numPr>
+          <w:ilvl w:val="0"/>
+          <w:numId w:val="3"/>
+        </w:numPr>
+      </w:pPr>
+      <w:r>
+        <w:t xml:space="preserve">Deux couches sont </w:t>
+      </w:r>
+      <w:r>
+        <w:t>générées,</w:t>
+      </w:r>
+      <w:r>
+        <w:t xml:space="preserve"> une couche </w:t>
+      </w:r>
+      <w:r>
+        <w:t>Data,</w:t>
+      </w:r>
+      <w:r>
+        <w:t xml:space="preserve"> une couche Buisness</w:t>
+      </w:r>
+      <w:r>
+        <w:t>.</w:t>
+      </w:r>
+    </w:p>
+    <w:p>
+      <w:pPr>
+        <w:pStyle w:val="Paragraphedeliste"/>
+        <w:numPr>
+          <w:ilvl w:val="0"/>
+          <w:numId w:val="3"/>
+        </w:numPr>
+      </w:pPr>
+      <w:r>
+        <w:t xml:space="preserve">La couche Data comporte les classes </w:t>
+      </w:r>
+      <w:r>
+        <w:t>POCO Entity</w:t>
+      </w:r>
+      <w:r>
+        <w:t>FrameWork.</w:t>
+      </w:r>
+    </w:p>
+    <w:p>
+      <w:pPr>
+        <w:pStyle w:val="Paragraphedeliste"/>
+        <w:numPr>
+          <w:ilvl w:val="0"/>
+          <w:numId w:val="3"/>
+        </w:numPr>
+      </w:pPr>
+      <w:r>
+        <w:t xml:space="preserve">La couche Buisness </w:t>
+      </w:r>
+      <w:r>
+        <w:t>comporte</w:t>
+      </w:r>
+      <w:r>
+        <w:t xml:space="preserve"> les classes des BuisnessObject.</w:t>
+      </w:r>
+    </w:p>
+    <w:p>
+      <w:pPr>
+        <w:pStyle w:val="Paragraphedeliste"/>
+      </w:pPr>
       <w:bookmarkStart w:id="0" w:name="_GoBack"/>
       <w:bookmarkEnd w:id="0"/>
     </w:p>
@@ -150,8 +330,240 @@
       </w:pPr>
     </w:lvl>
   </w:abstractNum>
+  <w:abstractNum w:abstractNumId="1">
+    <w:nsid w:val="32411615"/>
+    <w:multiLevelType w:val="hybridMultilevel"/>
+    <w:tmpl w:val="91CCAD3C"/>
+    <w:lvl w:ilvl="0" w:tplc="040C0001">
+      <w:start w:val="1"/>
+      <w:numFmt w:val="bullet"/>
+      <w:lvlText w:val=""/>
+      <w:lvlJc w:val="left"/>
+      <w:pPr>
+        <w:ind w:left="720" w:hanging="360"/>
+      </w:pPr>
+      <w:rPr>
+        <w:rFonts w:ascii="Symbol" w:hAnsi="Symbol" w:hint="default"/>
+      </w:rPr>
+    </w:lvl>
+    <w:lvl w:ilvl="1" w:tplc="040C0003" w:tentative="1">
+      <w:start w:val="1"/>
+      <w:numFmt w:val="bullet"/>
+      <w:lvlText w:val="o"/>
+      <w:lvlJc w:val="left"/>
+      <w:pPr>
+        <w:ind w:left="1440" w:hanging="360"/>
+      </w:pPr>
+      <w:rPr>
+        <w:rFonts w:ascii="Courier New" w:hAnsi="Courier New" w:cs="Courier New" w:hint="default"/>
+      </w:rPr>
+    </w:lvl>
+    <w:lvl w:ilvl="2" w:tplc="040C0005" w:tentative="1">
+      <w:start w:val="1"/>
+      <w:numFmt w:val="bullet"/>
+      <w:lvlText w:val=""/>
+      <w:lvlJc w:val="left"/>
+      <w:pPr>
+        <w:ind w:left="2160" w:hanging="360"/>
+      </w:pPr>
+      <w:rPr>
+        <w:rFonts w:ascii="Wingdings" w:hAnsi="Wingdings" w:hint="default"/>
+      </w:rPr>
+    </w:lvl>
+    <w:lvl w:ilvl="3" w:tplc="040C0001" w:tentative="1">
+      <w:start w:val="1"/>
+      <w:numFmt w:val="bullet"/>
+      <w:lvlText w:val=""/>
+      <w:lvlJc w:val="left"/>
+      <w:pPr>
+        <w:ind w:left="2880" w:hanging="360"/>
+      </w:pPr>
+      <w:rPr>
+        <w:rFonts w:ascii="Symbol" w:hAnsi="Symbol" w:hint="default"/>
+      </w:rPr>
+    </w:lvl>
+    <w:lvl w:ilvl="4" w:tplc="040C0003" w:tentative="1">
+      <w:start w:val="1"/>
+      <w:numFmt w:val="bullet"/>
+      <w:lvlText w:val="o"/>
+      <w:lvlJc w:val="left"/>
+      <w:pPr>
+        <w:ind w:left="3600" w:hanging="360"/>
+      </w:pPr>
+      <w:rPr>
+        <w:rFonts w:ascii="Courier New" w:hAnsi="Courier New" w:cs="Courier New" w:hint="default"/>
+      </w:rPr>
+    </w:lvl>
+    <w:lvl w:ilvl="5" w:tplc="040C0005" w:tentative="1">
+      <w:start w:val="1"/>
+      <w:numFmt w:val="bullet"/>
+      <w:lvlText w:val=""/>
+      <w:lvlJc w:val="left"/>
+      <w:pPr>
+        <w:ind w:left="4320" w:hanging="360"/>
+      </w:pPr>
+      <w:rPr>
+        <w:rFonts w:ascii="Wingdings" w:hAnsi="Wingdings" w:hint="default"/>
+      </w:rPr>
+    </w:lvl>
+    <w:lvl w:ilvl="6" w:tplc="040C0001" w:tentative="1">
+      <w:start w:val="1"/>
+      <w:numFmt w:val="bullet"/>
+      <w:lvlText w:val=""/>
+      <w:lvlJc w:val="left"/>
+      <w:pPr>
+        <w:ind w:left="5040" w:hanging="360"/>
+      </w:pPr>
+      <w:rPr>
+        <w:rFonts w:ascii="Symbol" w:hAnsi="Symbol" w:hint="default"/>
+      </w:rPr>
+    </w:lvl>
+    <w:lvl w:ilvl="7" w:tplc="040C0003" w:tentative="1">
+      <w:start w:val="1"/>
+      <w:numFmt w:val="bullet"/>
+      <w:lvlText w:val="o"/>
+      <w:lvlJc w:val="left"/>
+      <w:pPr>
+        <w:ind w:left="5760" w:hanging="360"/>
+      </w:pPr>
+      <w:rPr>
+        <w:rFonts w:ascii="Courier New" w:hAnsi="Courier New" w:cs="Courier New" w:hint="default"/>
+      </w:rPr>
+    </w:lvl>
+    <w:lvl w:ilvl="8" w:tplc="040C0005" w:tentative="1">
+      <w:start w:val="1"/>
+      <w:numFmt w:val="bullet"/>
+      <w:lvlText w:val=""/>
+      <w:lvlJc w:val="left"/>
+      <w:pPr>
+        <w:ind w:left="6480" w:hanging="360"/>
+      </w:pPr>
+      <w:rPr>
+        <w:rFonts w:ascii="Wingdings" w:hAnsi="Wingdings" w:hint="default"/>
+      </w:rPr>
+    </w:lvl>
+  </w:abstractNum>
+  <w:abstractNum w:abstractNumId="2">
+    <w:nsid w:val="3F9754A5"/>
+    <w:multiLevelType w:val="hybridMultilevel"/>
+    <w:tmpl w:val="02AA75C6"/>
+    <w:lvl w:ilvl="0" w:tplc="040C0001">
+      <w:start w:val="1"/>
+      <w:numFmt w:val="bullet"/>
+      <w:lvlText w:val=""/>
+      <w:lvlJc w:val="left"/>
+      <w:pPr>
+        <w:ind w:left="720" w:hanging="360"/>
+      </w:pPr>
+      <w:rPr>
+        <w:rFonts w:ascii="Symbol" w:hAnsi="Symbol" w:hint="default"/>
+      </w:rPr>
+    </w:lvl>
+    <w:lvl w:ilvl="1" w:tplc="040C0003" w:tentative="1">
+      <w:start w:val="1"/>
+      <w:numFmt w:val="bullet"/>
+      <w:lvlText w:val="o"/>
+      <w:lvlJc w:val="left"/>
+      <w:pPr>
+        <w:ind w:left="1440" w:hanging="360"/>
+      </w:pPr>
+      <w:rPr>
+        <w:rFonts w:ascii="Courier New" w:hAnsi="Courier New" w:cs="Courier New" w:hint="default"/>
+      </w:rPr>
+    </w:lvl>
+    <w:lvl w:ilvl="2" w:tplc="040C0005" w:tentative="1">
+      <w:start w:val="1"/>
+      <w:numFmt w:val="bullet"/>
+      <w:lvlText w:val=""/>
+      <w:lvlJc w:val="left"/>
+      <w:pPr>
+        <w:ind w:left="2160" w:hanging="360"/>
+      </w:pPr>
+      <w:rPr>
+        <w:rFonts w:ascii="Wingdings" w:hAnsi="Wingdings" w:hint="default"/>
+      </w:rPr>
+    </w:lvl>
+    <w:lvl w:ilvl="3" w:tplc="040C0001" w:tentative="1">
+      <w:start w:val="1"/>
+      <w:numFmt w:val="bullet"/>
+      <w:lvlText w:val=""/>
+      <w:lvlJc w:val="left"/>
+      <w:pPr>
+        <w:ind w:left="2880" w:hanging="360"/>
+      </w:pPr>
+      <w:rPr>
+        <w:rFonts w:ascii="Symbol" w:hAnsi="Symbol" w:hint="default"/>
+      </w:rPr>
+    </w:lvl>
+    <w:lvl w:ilvl="4" w:tplc="040C0003" w:tentative="1">
+      <w:start w:val="1"/>
+      <w:numFmt w:val="bullet"/>
+      <w:lvlText w:val="o"/>
+      <w:lvlJc w:val="left"/>
+      <w:pPr>
+        <w:ind w:left="3600" w:hanging="360"/>
+      </w:pPr>
+      <w:rPr>
+        <w:rFonts w:ascii="Courier New" w:hAnsi="Courier New" w:cs="Courier New" w:hint="default"/>
+      </w:rPr>
+    </w:lvl>
+    <w:lvl w:ilvl="5" w:tplc="040C0005" w:tentative="1">
+      <w:start w:val="1"/>
+      <w:numFmt w:val="bullet"/>
+      <w:lvlText w:val=""/>
+      <w:lvlJc w:val="left"/>
+      <w:pPr>
+        <w:ind w:left="4320" w:hanging="360"/>
+      </w:pPr>
+      <w:rPr>
+        <w:rFonts w:ascii="Wingdings" w:hAnsi="Wingdings" w:hint="default"/>
+      </w:rPr>
+    </w:lvl>
+    <w:lvl w:ilvl="6" w:tplc="040C0001" w:tentative="1">
+      <w:start w:val="1"/>
+      <w:numFmt w:val="bullet"/>
+      <w:lvlText w:val=""/>
+      <w:lvlJc w:val="left"/>
+      <w:pPr>
+        <w:ind w:left="5040" w:hanging="360"/>
+      </w:pPr>
+      <w:rPr>
+        <w:rFonts w:ascii="Symbol" w:hAnsi="Symbol" w:hint="default"/>
+      </w:rPr>
+    </w:lvl>
+    <w:lvl w:ilvl="7" w:tplc="040C0003" w:tentative="1">
+      <w:start w:val="1"/>
+      <w:numFmt w:val="bullet"/>
+      <w:lvlText w:val="o"/>
+      <w:lvlJc w:val="left"/>
+      <w:pPr>
+        <w:ind w:left="5760" w:hanging="360"/>
+      </w:pPr>
+      <w:rPr>
+        <w:rFonts w:ascii="Courier New" w:hAnsi="Courier New" w:cs="Courier New" w:hint="default"/>
+      </w:rPr>
+    </w:lvl>
+    <w:lvl w:ilvl="8" w:tplc="040C0005" w:tentative="1">
+      <w:start w:val="1"/>
+      <w:numFmt w:val="bullet"/>
+      <w:lvlText w:val=""/>
+      <w:lvlJc w:val="left"/>
+      <w:pPr>
+        <w:ind w:left="6480" w:hanging="360"/>
+      </w:pPr>
+      <w:rPr>
+        <w:rFonts w:ascii="Wingdings" w:hAnsi="Wingdings" w:hint="default"/>
+      </w:rPr>
+    </w:lvl>
+  </w:abstractNum>
   <w:num w:numId="1">
     <w:abstractNumId w:val="0"/>
+  </w:num>
+  <w:num w:numId="2">
+    <w:abstractNumId w:val="2"/>
+  </w:num>
+  <w:num w:numId="3">
+    <w:abstractNumId w:val="1"/>
   </w:num>
 </w:numbering>
 </file>
@@ -420,6 +832,17 @@
       <w:szCs w:val="28"/>
     </w:rPr>
   </w:style>
+  <w:style w:type="paragraph" w:styleId="Paragraphedeliste">
+    <w:name w:val="List Paragraph"/>
+    <w:basedOn w:val="Normal"/>
+    <w:uiPriority w:val="34"/>
+    <w:qFormat/>
+    <w:rsid w:val="008A32E3"/>
+    <w:pPr>
+      <w:ind w:left="720"/>
+      <w:contextualSpacing/>
+    </w:pPr>
+  </w:style>
 </w:styles>
 </file>
 
@@ -686,6 +1109,17 @@
       <w:sz w:val="28"/>
       <w:szCs w:val="28"/>
     </w:rPr>
+  </w:style>
+  <w:style w:type="paragraph" w:styleId="Paragraphedeliste">
+    <w:name w:val="List Paragraph"/>
+    <w:basedOn w:val="Normal"/>
+    <w:uiPriority w:val="34"/>
+    <w:qFormat/>
+    <w:rsid w:val="008A32E3"/>
+    <w:pPr>
+      <w:ind w:left="720"/>
+      <w:contextualSpacing/>
+    </w:pPr>
   </w:style>
 </w:styles>
 </file>

</xml_diff>